<commit_message>
Invoice fix - 2 and 3 part
</commit_message>
<xml_diff>
--- a/Three Parts Payment ROW.docx
+++ b/Three Parts Payment ROW.docx
@@ -844,7 +844,6 @@
         </w:rPr>
         <w:t xml:space="preserve"> </w:t>
       </w:r>
-      <w:proofErr w:type="gramStart"/>
       <w:r>
         <w:rPr>
           <w:b/>
@@ -867,7 +866,6 @@
         </w:rPr>
         <w:t>:</w:t>
       </w:r>
-      <w:proofErr w:type="gramEnd"/>
     </w:p>
     <w:p>
       <w:pPr>
@@ -1146,7 +1144,7 @@
             <w:pPr>
               <w:pStyle w:val="TableParagraph"/>
               <w:spacing w:before="152" w:line="256" w:lineRule="auto"/>
-              <w:ind w:left="107" w:right="906" w:firstLine="55"/>
+              <w:ind w:left="107" w:right="906"/>
             </w:pPr>
             <w:r>
               <w:t xml:space="preserve">On </w:t>
@@ -1261,14 +1259,13 @@
             <w:pPr>
               <w:pStyle w:val="TableParagraph"/>
               <w:spacing w:before="205"/>
-              <w:ind w:left="107" w:right="919" w:firstLine="55"/>
-            </w:pPr>
-            <w:r>
-              <w:t xml:space="preserve">Once the project gets completed the client needs to pay the </w:t>
-            </w:r>
-            <w:proofErr w:type="gramStart"/>
-            <w:r>
-              <w:t>rest</w:t>
+              <w:ind w:left="107" w:right="919"/>
+            </w:pPr>
+            <w:r>
+              <w:t>Once the project gets completed the client needs to pay the rest</w:t>
+            </w:r>
+            <w:r>
+              <w:t xml:space="preserve"> </w:t>
             </w:r>
             <w:r>
               <w:rPr>
@@ -1283,11 +1280,13 @@
               <w:t xml:space="preserve"> </w:t>
             </w:r>
             <w:r>
-              <w:t>&lt;</w:t>
-            </w:r>
-            <w:proofErr w:type="gramEnd"/>
-            <w:r>
-              <w:t>&lt;P3&gt;&gt;</w:t>
+              <w:rPr>
+                <w:spacing w:val="-52"/>
+              </w:rPr>
+              <w:t xml:space="preserve">        </w:t>
+            </w:r>
+            <w:r>
+              <w:t>&lt;&lt;P3&gt;&gt;</w:t>
             </w:r>
             <w:r>
               <w:rPr>

</xml_diff>